<commit_message>
Fixed minor errors, redo the last section for the second submission.
</commit_message>
<xml_diff>
--- a/Project2Report.docx
+++ b/Project2Report.docx
@@ -25,20 +25,7 @@
           <w:sz w:val="27"/>
           <w:szCs w:val="27"/>
         </w:rPr>
-        <w:t>1</w:t>
-      </w:r>
-      <w:bookmarkStart w:id="0" w:name="_GoBack"/>
-      <w:bookmarkEnd w:id="0"/>
-      <w:r>
-        <w:rPr>
-          <w:rFonts w:ascii="Helvetica" w:eastAsia="Times New Roman" w:hAnsi="Helvetica" w:cs="Helvetica"/>
-          <w:b/>
-          <w:bCs/>
-          <w:color w:val="303030"/>
-          <w:sz w:val="27"/>
-          <w:szCs w:val="27"/>
-        </w:rPr>
-        <w:t>. Classification vs Regression</w:t>
+        <w:t>1. Classification vs Regression</w:t>
       </w:r>
     </w:p>
     <w:p>
@@ -349,7 +336,6 @@
           <w:tab w:val="left" w:pos="13740"/>
           <w:tab w:val="left" w:pos="14656"/>
         </w:tabs>
-        <w:wordWrap w:val="0"/>
         <w:spacing w:after="0" w:line="255" w:lineRule="atLeast"/>
         <w:rPr>
           <w:rFonts w:ascii="Helvetica" w:eastAsia="Times New Roman" w:hAnsi="Helvetica" w:cs="Helvetica"/>
@@ -391,7 +377,6 @@
           <w:tab w:val="left" w:pos="13740"/>
           <w:tab w:val="left" w:pos="14656"/>
         </w:tabs>
-        <w:wordWrap w:val="0"/>
         <w:spacing w:after="0" w:line="255" w:lineRule="atLeast"/>
         <w:rPr>
           <w:rFonts w:ascii="Helvetica" w:eastAsia="Times New Roman" w:hAnsi="Helvetica" w:cs="Helvetica"/>
@@ -433,7 +418,6 @@
           <w:tab w:val="left" w:pos="13740"/>
           <w:tab w:val="left" w:pos="14656"/>
         </w:tabs>
-        <w:wordWrap w:val="0"/>
         <w:spacing w:after="0" w:line="255" w:lineRule="atLeast"/>
         <w:rPr>
           <w:rFonts w:ascii="Helvetica" w:eastAsia="Times New Roman" w:hAnsi="Helvetica" w:cs="Helvetica"/>
@@ -475,7 +459,6 @@
           <w:tab w:val="left" w:pos="13740"/>
           <w:tab w:val="left" w:pos="14656"/>
         </w:tabs>
-        <w:wordWrap w:val="0"/>
         <w:spacing w:after="0" w:line="255" w:lineRule="atLeast"/>
         <w:rPr>
           <w:rFonts w:ascii="Helvetica" w:eastAsia="Times New Roman" w:hAnsi="Helvetica" w:cs="Helvetica"/>
@@ -493,7 +476,7 @@
           <w:sz w:val="21"/>
           <w:szCs w:val="21"/>
         </w:rPr>
-        <w:t>Number of features: 31</w:t>
+        <w:t>Number of features: 30</w:t>
       </w:r>
     </w:p>
     <w:p>
@@ -517,7 +500,6 @@
           <w:tab w:val="left" w:pos="13740"/>
           <w:tab w:val="left" w:pos="14656"/>
         </w:tabs>
-        <w:wordWrap w:val="0"/>
         <w:spacing w:after="0" w:line="255" w:lineRule="atLeast"/>
         <w:rPr>
           <w:rFonts w:ascii="Helvetica" w:eastAsia="Times New Roman" w:hAnsi="Helvetica" w:cs="Helvetica"/>
@@ -685,7 +667,6 @@
       <w:pPr>
         <w:pStyle w:val="HTMLPreformatted"/>
         <w:shd w:val="clear" w:color="auto" w:fill="FFFFFF"/>
-        <w:wordWrap w:val="0"/>
         <w:spacing w:line="255" w:lineRule="atLeast"/>
         <w:textAlignment w:val="baseline"/>
         <w:rPr>
@@ -709,7 +690,6 @@
       <w:pPr>
         <w:pStyle w:val="HTMLPreformatted"/>
         <w:shd w:val="clear" w:color="auto" w:fill="FFFFFF"/>
-        <w:wordWrap w:val="0"/>
         <w:spacing w:line="255" w:lineRule="atLeast"/>
         <w:textAlignment w:val="baseline"/>
         <w:rPr>
@@ -733,7 +713,6 @@
       <w:pPr>
         <w:pStyle w:val="HTMLPreformatted"/>
         <w:shd w:val="clear" w:color="auto" w:fill="FFFFFF"/>
-        <w:wordWrap w:val="0"/>
         <w:spacing w:line="255" w:lineRule="atLeast"/>
         <w:textAlignment w:val="baseline"/>
         <w:rPr>
@@ -748,7 +727,6 @@
       <w:pPr>
         <w:pStyle w:val="HTMLPreformatted"/>
         <w:shd w:val="clear" w:color="auto" w:fill="FFFFFF"/>
-        <w:wordWrap w:val="0"/>
         <w:spacing w:line="255" w:lineRule="atLeast"/>
         <w:textAlignment w:val="baseline"/>
         <w:rPr>
@@ -763,7 +741,6 @@
       <w:pPr>
         <w:pStyle w:val="HTMLPreformatted"/>
         <w:shd w:val="clear" w:color="auto" w:fill="FFFFFF"/>
-        <w:wordWrap w:val="0"/>
         <w:spacing w:line="255" w:lineRule="atLeast"/>
         <w:textAlignment w:val="baseline"/>
         <w:rPr>
@@ -778,7 +755,6 @@
       <w:pPr>
         <w:pStyle w:val="HTMLPreformatted"/>
         <w:shd w:val="clear" w:color="auto" w:fill="FFFFFF"/>
-        <w:wordWrap w:val="0"/>
         <w:spacing w:line="255" w:lineRule="atLeast"/>
         <w:textAlignment w:val="baseline"/>
         <w:rPr>
@@ -793,7 +769,6 @@
       <w:pPr>
         <w:pStyle w:val="HTMLPreformatted"/>
         <w:shd w:val="clear" w:color="auto" w:fill="FFFFFF"/>
-        <w:wordWrap w:val="0"/>
         <w:spacing w:line="255" w:lineRule="atLeast"/>
         <w:textAlignment w:val="baseline"/>
         <w:rPr>
@@ -808,7 +783,6 @@
       <w:pPr>
         <w:pStyle w:val="HTMLPreformatted"/>
         <w:shd w:val="clear" w:color="auto" w:fill="FFFFFF"/>
-        <w:wordWrap w:val="0"/>
         <w:spacing w:line="255" w:lineRule="atLeast"/>
         <w:textAlignment w:val="baseline"/>
         <w:rPr>
@@ -823,7 +797,6 @@
       <w:pPr>
         <w:pStyle w:val="HTMLPreformatted"/>
         <w:shd w:val="clear" w:color="auto" w:fill="FFFFFF"/>
-        <w:wordWrap w:val="0"/>
         <w:spacing w:line="255" w:lineRule="atLeast"/>
         <w:textAlignment w:val="baseline"/>
         <w:rPr>
@@ -838,7 +811,6 @@
       <w:pPr>
         <w:pStyle w:val="HTMLPreformatted"/>
         <w:shd w:val="clear" w:color="auto" w:fill="FFFFFF"/>
-        <w:wordWrap w:val="0"/>
         <w:spacing w:line="255" w:lineRule="atLeast"/>
         <w:textAlignment w:val="baseline"/>
         <w:rPr>
@@ -853,7 +825,6 @@
       <w:pPr>
         <w:pStyle w:val="HTMLPreformatted"/>
         <w:shd w:val="clear" w:color="auto" w:fill="FFFFFF"/>
-        <w:wordWrap w:val="0"/>
         <w:spacing w:line="255" w:lineRule="atLeast"/>
         <w:textAlignment w:val="baseline"/>
         <w:rPr>
@@ -868,7 +839,6 @@
       <w:pPr>
         <w:pStyle w:val="HTMLPreformatted"/>
         <w:shd w:val="clear" w:color="auto" w:fill="FFFFFF"/>
-        <w:wordWrap w:val="0"/>
         <w:spacing w:line="255" w:lineRule="atLeast"/>
         <w:textAlignment w:val="baseline"/>
         <w:rPr>
@@ -883,7 +853,6 @@
       <w:pPr>
         <w:pStyle w:val="HTMLPreformatted"/>
         <w:shd w:val="clear" w:color="auto" w:fill="FFFFFF"/>
-        <w:wordWrap w:val="0"/>
         <w:spacing w:line="255" w:lineRule="atLeast"/>
         <w:textAlignment w:val="baseline"/>
         <w:rPr>
@@ -1561,8 +1530,8 @@
           <w:szCs w:val="21"/>
         </w:rPr>
       </w:pPr>
-      <w:bookmarkStart w:id="1" w:name="OLE_LINK1"/>
-      <w:bookmarkStart w:id="2" w:name="OLE_LINK2"/>
+      <w:bookmarkStart w:id="0" w:name="OLE_LINK1"/>
+      <w:bookmarkStart w:id="1" w:name="OLE_LINK2"/>
       <w:r>
         <w:rPr>
           <w:rFonts w:ascii="Helvetica" w:eastAsia="Times New Roman" w:hAnsi="Helvetica" w:cs="Helvetica"/>
@@ -1573,8 +1542,8 @@
         <w:t>General applications: Supervised method for classification, regression and outlier detection.</w:t>
       </w:r>
     </w:p>
+    <w:bookmarkEnd w:id="0"/>
     <w:bookmarkEnd w:id="1"/>
-    <w:bookmarkEnd w:id="2"/>
     <w:p>
       <w:pPr>
         <w:shd w:val="clear" w:color="auto" w:fill="FFFFFF"/>
@@ -1595,8 +1564,8 @@
         </w:rPr>
         <w:tab/>
       </w:r>
-      <w:bookmarkStart w:id="3" w:name="OLE_LINK3"/>
-      <w:bookmarkStart w:id="4" w:name="OLE_LINK4"/>
+      <w:bookmarkStart w:id="2" w:name="OLE_LINK3"/>
+      <w:bookmarkStart w:id="3" w:name="OLE_LINK4"/>
       <w:r>
         <w:rPr>
           <w:rFonts w:ascii="Helvetica" w:eastAsia="Times New Roman" w:hAnsi="Helvetica" w:cs="Helvetica"/>
@@ -1655,15 +1624,7 @@
           <w:color w:val="1D1F22"/>
           <w:shd w:val="clear" w:color="auto" w:fill="FFFFFF"/>
         </w:rPr>
-        <w:t>Versatil</w:t>
-      </w:r>
-      <w:r>
-        <w:rPr>
-          <w:rFonts w:ascii="Helvetica" w:hAnsi="Helvetica" w:cs="Helvetica"/>
-          <w:color w:val="1D1F22"/>
-          <w:shd w:val="clear" w:color="auto" w:fill="FFFFFF"/>
-        </w:rPr>
-        <w:t>ity – can choose from different kernel functions for different learning goals.</w:t>
+        <w:t>Versatility – can choose from different kernel functions for different learning goals.</w:t>
       </w:r>
     </w:p>
     <w:p>
@@ -1833,8 +1794,8 @@
         <w:t>Provide poor performance when number of features is greater than the sample size of the data.</w:t>
       </w:r>
     </w:p>
+    <w:bookmarkEnd w:id="2"/>
     <w:bookmarkEnd w:id="3"/>
-    <w:bookmarkEnd w:id="4"/>
     <w:p>
       <w:pPr>
         <w:numPr>
@@ -2838,365 +2799,27 @@
           <w:sz w:val="21"/>
           <w:szCs w:val="21"/>
         </w:rPr>
-        <w:t>The Naïve Bayes classifier will first turn the dataset into a frequency table. For example, for the attribute “gender”</w:t>
-      </w:r>
-      <w:r>
-        <w:rPr>
-          <w:rFonts w:ascii="Helvetica" w:eastAsia="Times New Roman" w:hAnsi="Helvetica" w:cs="Helvetica"/>
-          <w:color w:val="303030"/>
-          <w:sz w:val="21"/>
-          <w:szCs w:val="21"/>
-        </w:rPr>
-        <w:t xml:space="preserve">, it will count all the male and females. Then, it will generate a likelihood table from the frequency table by calculate all the conditional probabilities of each attribute. Then, the algorithm will apply the Naïve Bayes formula to calculate the posterior probability. The class (Not Passed/Passed) with the highest </w:t>
-      </w:r>
-      <w:r>
-        <w:rPr>
-          <w:rFonts w:ascii="Helvetica" w:eastAsia="Times New Roman" w:hAnsi="Helvetica" w:cs="Helvetica"/>
-          <w:color w:val="303030"/>
-          <w:sz w:val="21"/>
-          <w:szCs w:val="21"/>
-        </w:rPr>
-        <w:t>posterior probability</w:t>
-      </w:r>
-      <w:r>
-        <w:rPr>
-          <w:rFonts w:ascii="Helvetica" w:eastAsia="Times New Roman" w:hAnsi="Helvetica" w:cs="Helvetica"/>
-          <w:color w:val="303030"/>
-          <w:sz w:val="21"/>
-          <w:szCs w:val="21"/>
-        </w:rPr>
-        <w:t xml:space="preserve"> is the output.</w:t>
-      </w:r>
-    </w:p>
-    <w:tbl>
-      <w:tblPr>
-        <w:tblStyle w:val="TableGrid"/>
-        <w:tblW w:w="0" w:type="auto"/>
-        <w:tblLook w:val="04A0" w:firstRow="1" w:lastRow="0" w:firstColumn="1" w:lastColumn="0" w:noHBand="0" w:noVBand="1"/>
-      </w:tblPr>
-      <w:tblGrid>
-        <w:gridCol w:w="2157"/>
-        <w:gridCol w:w="2157"/>
-        <w:gridCol w:w="2158"/>
-        <w:gridCol w:w="2158"/>
-      </w:tblGrid>
-      <w:tr>
-        <w:tc>
-          <w:tcPr>
-            <w:tcW w:w="2157" w:type="dxa"/>
-          </w:tcPr>
-          <w:p>
-            <w:pPr>
-              <w:spacing w:after="225" w:line="179" w:lineRule="atLeast"/>
-              <w:rPr>
-                <w:rFonts w:ascii="Helvetica" w:eastAsia="Times New Roman" w:hAnsi="Helvetica" w:cs="Helvetica"/>
-                <w:color w:val="303030"/>
-                <w:sz w:val="21"/>
-                <w:szCs w:val="21"/>
-              </w:rPr>
-            </w:pPr>
-          </w:p>
-        </w:tc>
-        <w:tc>
-          <w:tcPr>
-            <w:tcW w:w="2157" w:type="dxa"/>
-          </w:tcPr>
-          <w:p>
-            <w:pPr>
-              <w:spacing w:after="225" w:line="179" w:lineRule="atLeast"/>
-              <w:rPr>
-                <w:rFonts w:ascii="Helvetica" w:eastAsia="Times New Roman" w:hAnsi="Helvetica" w:cs="Helvetica"/>
-                <w:color w:val="303030"/>
-                <w:sz w:val="21"/>
-                <w:szCs w:val="21"/>
-              </w:rPr>
-            </w:pPr>
-            <w:r>
-              <w:rPr>
-                <w:rFonts w:ascii="Helvetica" w:eastAsia="Times New Roman" w:hAnsi="Helvetica" w:cs="Helvetica"/>
-                <w:color w:val="303030"/>
-                <w:sz w:val="21"/>
-                <w:szCs w:val="21"/>
-              </w:rPr>
-              <w:t>Not Passed</w:t>
-            </w:r>
-          </w:p>
-        </w:tc>
-        <w:tc>
-          <w:tcPr>
-            <w:tcW w:w="2158" w:type="dxa"/>
-          </w:tcPr>
-          <w:p>
-            <w:pPr>
-              <w:spacing w:after="225" w:line="179" w:lineRule="atLeast"/>
-              <w:rPr>
-                <w:rFonts w:ascii="Helvetica" w:eastAsia="Times New Roman" w:hAnsi="Helvetica" w:cs="Helvetica"/>
-                <w:color w:val="303030"/>
-                <w:sz w:val="21"/>
-                <w:szCs w:val="21"/>
-              </w:rPr>
-            </w:pPr>
-            <w:r>
-              <w:rPr>
-                <w:rFonts w:ascii="Helvetica" w:eastAsia="Times New Roman" w:hAnsi="Helvetica" w:cs="Helvetica"/>
-                <w:color w:val="303030"/>
-                <w:sz w:val="21"/>
-                <w:szCs w:val="21"/>
-              </w:rPr>
-              <w:t>Passed</w:t>
-            </w:r>
-          </w:p>
-        </w:tc>
-        <w:tc>
-          <w:tcPr>
-            <w:tcW w:w="2158" w:type="dxa"/>
-          </w:tcPr>
-          <w:p>
-            <w:pPr>
-              <w:spacing w:after="225" w:line="179" w:lineRule="atLeast"/>
-              <w:rPr>
-                <w:rFonts w:ascii="Helvetica" w:eastAsia="Times New Roman" w:hAnsi="Helvetica" w:cs="Helvetica"/>
-                <w:color w:val="303030"/>
-                <w:sz w:val="21"/>
-                <w:szCs w:val="21"/>
-              </w:rPr>
-            </w:pPr>
-          </w:p>
-        </w:tc>
-      </w:tr>
-      <w:tr>
-        <w:tc>
-          <w:tcPr>
-            <w:tcW w:w="2157" w:type="dxa"/>
-          </w:tcPr>
-          <w:p>
-            <w:pPr>
-              <w:spacing w:after="225" w:line="179" w:lineRule="atLeast"/>
-              <w:rPr>
-                <w:rFonts w:ascii="Helvetica" w:eastAsia="Times New Roman" w:hAnsi="Helvetica" w:cs="Helvetica"/>
-                <w:color w:val="303030"/>
-                <w:sz w:val="21"/>
-                <w:szCs w:val="21"/>
-              </w:rPr>
-            </w:pPr>
-            <w:r>
-              <w:rPr>
-                <w:rFonts w:ascii="Helvetica" w:eastAsia="Times New Roman" w:hAnsi="Helvetica" w:cs="Helvetica"/>
-                <w:color w:val="303030"/>
-                <w:sz w:val="21"/>
-                <w:szCs w:val="21"/>
-              </w:rPr>
-              <w:t>Gender</w:t>
-            </w:r>
-          </w:p>
-        </w:tc>
-        <w:tc>
-          <w:tcPr>
-            <w:tcW w:w="2157" w:type="dxa"/>
-          </w:tcPr>
-          <w:p>
-            <w:pPr>
-              <w:spacing w:after="225" w:line="179" w:lineRule="atLeast"/>
-              <w:rPr>
-                <w:rFonts w:ascii="Helvetica" w:eastAsia="Times New Roman" w:hAnsi="Helvetica" w:cs="Helvetica"/>
-                <w:b/>
-                <w:color w:val="303030"/>
-                <w:sz w:val="21"/>
-                <w:szCs w:val="21"/>
-              </w:rPr>
-            </w:pPr>
-            <w:r>
-              <w:rPr>
-                <w:rFonts w:ascii="Helvetica" w:eastAsia="Times New Roman" w:hAnsi="Helvetica" w:cs="Helvetica"/>
-                <w:color w:val="303030"/>
-                <w:sz w:val="21"/>
-                <w:szCs w:val="21"/>
-              </w:rPr>
-              <w:t>M</w:t>
-            </w:r>
-            <w:r>
-              <w:rPr>
-                <w:rFonts w:ascii="Helvetica" w:eastAsia="Times New Roman" w:hAnsi="Helvetica" w:cs="Helvetica"/>
-                <w:color w:val="303030"/>
-                <w:sz w:val="21"/>
-                <w:szCs w:val="21"/>
-              </w:rPr>
-              <w:t>ale</w:t>
-            </w:r>
-            <w:r>
-              <w:rPr>
-                <w:rFonts w:ascii="Helvetica" w:eastAsia="Times New Roman" w:hAnsi="Helvetica" w:cs="Helvetica"/>
-                <w:color w:val="303030"/>
-                <w:sz w:val="21"/>
-                <w:szCs w:val="21"/>
-              </w:rPr>
-              <w:t>: 5</w:t>
-            </w:r>
-          </w:p>
-        </w:tc>
-        <w:tc>
-          <w:tcPr>
-            <w:tcW w:w="2158" w:type="dxa"/>
-          </w:tcPr>
-          <w:p>
-            <w:pPr>
-              <w:spacing w:after="225" w:line="179" w:lineRule="atLeast"/>
-              <w:rPr>
-                <w:rFonts w:ascii="Helvetica" w:eastAsia="Times New Roman" w:hAnsi="Helvetica" w:cs="Helvetica"/>
-                <w:color w:val="303030"/>
-                <w:sz w:val="21"/>
-                <w:szCs w:val="21"/>
-              </w:rPr>
-            </w:pPr>
-            <w:r>
-              <w:rPr>
-                <w:rFonts w:ascii="Helvetica" w:eastAsia="Times New Roman" w:hAnsi="Helvetica" w:cs="Helvetica"/>
-                <w:color w:val="303030"/>
-                <w:sz w:val="21"/>
-                <w:szCs w:val="21"/>
-              </w:rPr>
-              <w:t>Female:6</w:t>
-            </w:r>
-          </w:p>
-        </w:tc>
-        <w:tc>
-          <w:tcPr>
-            <w:tcW w:w="2158" w:type="dxa"/>
-          </w:tcPr>
-          <w:p>
-            <w:pPr>
-              <w:spacing w:after="225" w:line="179" w:lineRule="atLeast"/>
-              <w:rPr>
-                <w:rFonts w:ascii="Helvetica" w:eastAsia="Times New Roman" w:hAnsi="Helvetica" w:cs="Helvetica"/>
-                <w:color w:val="303030"/>
-                <w:sz w:val="21"/>
-                <w:szCs w:val="21"/>
-              </w:rPr>
-            </w:pPr>
-            <w:r>
-              <w:rPr>
-                <w:rFonts w:ascii="Helvetica" w:eastAsia="Times New Roman" w:hAnsi="Helvetica" w:cs="Helvetica"/>
-                <w:color w:val="303030"/>
-                <w:sz w:val="21"/>
-                <w:szCs w:val="21"/>
-              </w:rPr>
-              <w:t>= % of male</w:t>
-            </w:r>
-          </w:p>
-        </w:tc>
-      </w:tr>
-      <w:tr>
-        <w:tc>
-          <w:tcPr>
-            <w:tcW w:w="2157" w:type="dxa"/>
-          </w:tcPr>
-          <w:p>
-            <w:pPr>
-              <w:spacing w:after="225" w:line="179" w:lineRule="atLeast"/>
-              <w:rPr>
-                <w:rFonts w:ascii="Helvetica" w:eastAsia="Times New Roman" w:hAnsi="Helvetica" w:cs="Helvetica"/>
-                <w:color w:val="303030"/>
-                <w:sz w:val="21"/>
-                <w:szCs w:val="21"/>
-              </w:rPr>
-            </w:pPr>
-            <w:r>
-              <w:rPr>
-                <w:rFonts w:ascii="Helvetica" w:eastAsia="Times New Roman" w:hAnsi="Helvetica" w:cs="Helvetica"/>
-                <w:color w:val="303030"/>
-                <w:sz w:val="21"/>
-                <w:szCs w:val="21"/>
-              </w:rPr>
-              <w:t>…</w:t>
-            </w:r>
-          </w:p>
-        </w:tc>
-        <w:tc>
-          <w:tcPr>
-            <w:tcW w:w="2157" w:type="dxa"/>
-          </w:tcPr>
-          <w:p>
-            <w:pPr>
-              <w:spacing w:after="225" w:line="179" w:lineRule="atLeast"/>
-              <w:rPr>
-                <w:rFonts w:ascii="Helvetica" w:eastAsia="Times New Roman" w:hAnsi="Helvetica" w:cs="Helvetica"/>
-                <w:color w:val="303030"/>
-                <w:sz w:val="21"/>
-                <w:szCs w:val="21"/>
-              </w:rPr>
-            </w:pPr>
-            <w:r>
-              <w:rPr>
-                <w:rFonts w:ascii="Helvetica" w:eastAsia="Times New Roman" w:hAnsi="Helvetica" w:cs="Helvetica"/>
-                <w:color w:val="303030"/>
-                <w:sz w:val="21"/>
-                <w:szCs w:val="21"/>
-              </w:rPr>
-              <w:t xml:space="preserve">% of </w:t>
-            </w:r>
-            <w:r>
-              <w:rPr>
-                <w:rFonts w:ascii="Helvetica" w:eastAsia="Times New Roman" w:hAnsi="Helvetica" w:cs="Helvetica"/>
-                <w:color w:val="303030"/>
-                <w:sz w:val="21"/>
-                <w:szCs w:val="21"/>
-              </w:rPr>
-              <w:t xml:space="preserve">Not </w:t>
-            </w:r>
-            <w:r>
-              <w:rPr>
-                <w:rFonts w:ascii="Helvetica" w:eastAsia="Times New Roman" w:hAnsi="Helvetica" w:cs="Helvetica"/>
-                <w:color w:val="303030"/>
-                <w:sz w:val="21"/>
-                <w:szCs w:val="21"/>
-              </w:rPr>
-              <w:t>Passed</w:t>
-            </w:r>
-          </w:p>
-        </w:tc>
-        <w:tc>
-          <w:tcPr>
-            <w:tcW w:w="2158" w:type="dxa"/>
-          </w:tcPr>
-          <w:p>
-            <w:pPr>
-              <w:spacing w:after="225" w:line="179" w:lineRule="atLeast"/>
-              <w:rPr>
-                <w:rFonts w:ascii="Helvetica" w:eastAsia="Times New Roman" w:hAnsi="Helvetica" w:cs="Helvetica"/>
-                <w:color w:val="303030"/>
-                <w:sz w:val="21"/>
-                <w:szCs w:val="21"/>
-              </w:rPr>
-            </w:pPr>
-            <w:r>
-              <w:rPr>
-                <w:rFonts w:ascii="Helvetica" w:eastAsia="Times New Roman" w:hAnsi="Helvetica" w:cs="Helvetica"/>
-                <w:color w:val="303030"/>
-                <w:sz w:val="21"/>
-                <w:szCs w:val="21"/>
-              </w:rPr>
-              <w:t>% of Passed</w:t>
-            </w:r>
-          </w:p>
-        </w:tc>
-        <w:tc>
-          <w:tcPr>
-            <w:tcW w:w="2158" w:type="dxa"/>
-          </w:tcPr>
-          <w:p>
-            <w:pPr>
-              <w:spacing w:after="225" w:line="179" w:lineRule="atLeast"/>
-              <w:rPr>
-                <w:rFonts w:ascii="Helvetica" w:eastAsia="Times New Roman" w:hAnsi="Helvetica" w:cs="Helvetica"/>
-                <w:color w:val="303030"/>
-                <w:sz w:val="21"/>
-                <w:szCs w:val="21"/>
-              </w:rPr>
-            </w:pPr>
-          </w:p>
-        </w:tc>
-      </w:tr>
-    </w:tbl>
+        <w:tab/>
+      </w:r>
+      <w:r>
+        <w:rPr>
+          <w:rFonts w:ascii="Helvetica" w:eastAsia="Times New Roman" w:hAnsi="Helvetica" w:cs="Helvetica"/>
+          <w:color w:val="303030"/>
+          <w:sz w:val="21"/>
+          <w:szCs w:val="21"/>
+        </w:rPr>
+        <w:t xml:space="preserve">The main task of the Naïve Bayes classifier is to </w:t>
+      </w:r>
+      <w:r>
+        <w:rPr>
+          <w:rFonts w:ascii="Helvetica" w:eastAsia="Times New Roman" w:hAnsi="Helvetica" w:cs="Helvetica"/>
+          <w:color w:val="303030"/>
+          <w:sz w:val="21"/>
+          <w:szCs w:val="21"/>
+        </w:rPr>
+        <w:t>find what set or subset of features describes a student that fails. For example, a typical question it can answer is given the student of interest failed, how likely is the student male, have 7 absences, healthy and have other descriptive features in the dataset.</w:t>
+      </w:r>
+    </w:p>
     <w:p>
       <w:pPr>
         <w:shd w:val="clear" w:color="auto" w:fill="FFFFFF"/>
@@ -3208,6 +2831,141 @@
           <w:szCs w:val="21"/>
         </w:rPr>
       </w:pPr>
+      <w:r>
+        <w:rPr>
+          <w:rFonts w:ascii="Helvetica" w:eastAsia="Times New Roman" w:hAnsi="Helvetica" w:cs="Helvetica"/>
+          <w:color w:val="303030"/>
+          <w:sz w:val="21"/>
+          <w:szCs w:val="21"/>
+        </w:rPr>
+        <w:tab/>
+      </w:r>
+      <w:r>
+        <w:rPr>
+          <w:rFonts w:ascii="Helvetica" w:eastAsia="Times New Roman" w:hAnsi="Helvetica" w:cs="Helvetica"/>
+          <w:color w:val="303030"/>
+          <w:sz w:val="21"/>
+          <w:szCs w:val="21"/>
+        </w:rPr>
+        <w:t xml:space="preserve">The Naïve Bayes classifier will first turn the dataset into a </w:t>
+      </w:r>
+      <w:r>
+        <w:rPr>
+          <w:rFonts w:ascii="Helvetica" w:eastAsia="Times New Roman" w:hAnsi="Helvetica" w:cs="Helvetica"/>
+          <w:color w:val="303030"/>
+          <w:sz w:val="21"/>
+          <w:szCs w:val="21"/>
+        </w:rPr>
+        <w:t xml:space="preserve">big </w:t>
+      </w:r>
+      <w:r>
+        <w:rPr>
+          <w:rFonts w:ascii="Helvetica" w:eastAsia="Times New Roman" w:hAnsi="Helvetica" w:cs="Helvetica"/>
+          <w:color w:val="303030"/>
+          <w:sz w:val="21"/>
+          <w:szCs w:val="21"/>
+        </w:rPr>
+        <w:t xml:space="preserve">table. </w:t>
+      </w:r>
+      <w:r>
+        <w:rPr>
+          <w:rFonts w:ascii="Helvetica" w:eastAsia="Times New Roman" w:hAnsi="Helvetica" w:cs="Helvetica"/>
+          <w:color w:val="303030"/>
+          <w:sz w:val="21"/>
+          <w:szCs w:val="21"/>
+        </w:rPr>
+        <w:t xml:space="preserve">Then, for each </w:t>
+      </w:r>
+      <w:r>
+        <w:rPr>
+          <w:rFonts w:ascii="Helvetica" w:eastAsia="Times New Roman" w:hAnsi="Helvetica" w:cs="Helvetica"/>
+          <w:color w:val="303030"/>
+          <w:sz w:val="21"/>
+          <w:szCs w:val="21"/>
+        </w:rPr>
+        <w:t xml:space="preserve">feature </w:t>
+      </w:r>
+      <w:r>
+        <w:rPr>
+          <w:rFonts w:ascii="Helvetica" w:eastAsia="Times New Roman" w:hAnsi="Helvetica" w:cs="Helvetica"/>
+          <w:color w:val="303030"/>
+          <w:sz w:val="21"/>
+          <w:szCs w:val="21"/>
+        </w:rPr>
+        <w:t>in the dataset, the classifier will count the how many of these cases are under “passed”, and how many are under “failed”. For</w:t>
+      </w:r>
+      <w:r>
+        <w:rPr>
+          <w:rFonts w:ascii="Helvetica" w:eastAsia="Times New Roman" w:hAnsi="Helvetica" w:cs="Helvetica"/>
+          <w:color w:val="303030"/>
+          <w:sz w:val="21"/>
+          <w:szCs w:val="21"/>
+        </w:rPr>
+        <w:t xml:space="preserve"> example, for the </w:t>
+      </w:r>
+      <w:r>
+        <w:rPr>
+          <w:rFonts w:ascii="Helvetica" w:eastAsia="Times New Roman" w:hAnsi="Helvetica" w:cs="Helvetica"/>
+          <w:color w:val="303030"/>
+          <w:sz w:val="21"/>
+          <w:szCs w:val="21"/>
+        </w:rPr>
+        <w:t>feature</w:t>
+      </w:r>
+      <w:r>
+        <w:rPr>
+          <w:rFonts w:ascii="Helvetica" w:eastAsia="Times New Roman" w:hAnsi="Helvetica" w:cs="Helvetica"/>
+          <w:color w:val="303030"/>
+          <w:sz w:val="21"/>
+          <w:szCs w:val="21"/>
+        </w:rPr>
+        <w:t xml:space="preserve"> </w:t>
+      </w:r>
+      <w:r>
+        <w:rPr>
+          <w:rFonts w:ascii="Helvetica" w:eastAsia="Times New Roman" w:hAnsi="Helvetica" w:cs="Helvetica"/>
+          <w:color w:val="303030"/>
+          <w:sz w:val="21"/>
+          <w:szCs w:val="21"/>
+        </w:rPr>
+        <w:t>“</w:t>
+      </w:r>
+      <w:r>
+        <w:rPr>
+          <w:rFonts w:ascii="Helvetica" w:eastAsia="Times New Roman" w:hAnsi="Helvetica" w:cs="Helvetica"/>
+          <w:color w:val="303030"/>
+          <w:sz w:val="21"/>
+          <w:szCs w:val="21"/>
+        </w:rPr>
+        <w:t>sex</w:t>
+      </w:r>
+      <w:r>
+        <w:rPr>
+          <w:rFonts w:ascii="Helvetica" w:eastAsia="Times New Roman" w:hAnsi="Helvetica" w:cs="Helvetica"/>
+          <w:color w:val="303030"/>
+          <w:sz w:val="21"/>
+          <w:szCs w:val="21"/>
+        </w:rPr>
+        <w:t>”</w:t>
+      </w:r>
+      <w:r>
+        <w:rPr>
+          <w:rFonts w:ascii="Helvetica" w:eastAsia="Times New Roman" w:hAnsi="Helvetica" w:cs="Helvetica"/>
+          <w:color w:val="303030"/>
+          <w:sz w:val="21"/>
+          <w:szCs w:val="21"/>
+        </w:rPr>
+        <w:t>, it will count all the male and fem</w:t>
+      </w:r>
+      <w:r>
+        <w:rPr>
+          <w:rFonts w:ascii="Helvetica" w:eastAsia="Times New Roman" w:hAnsi="Helvetica" w:cs="Helvetica"/>
+          <w:color w:val="303030"/>
+          <w:sz w:val="21"/>
+          <w:szCs w:val="21"/>
+        </w:rPr>
+        <w:t xml:space="preserve">ale to see how many of each are “passed” or “failed”. The classifier will then turn these counts into probabilities. </w:t>
+      </w:r>
     </w:p>
     <w:p>
       <w:pPr>
@@ -3220,6 +2978,52 @@
           <w:szCs w:val="21"/>
         </w:rPr>
       </w:pPr>
+      <w:r>
+        <w:rPr>
+          <w:rFonts w:ascii="Helvetica" w:eastAsia="Times New Roman" w:hAnsi="Helvetica" w:cs="Helvetica"/>
+          <w:color w:val="303030"/>
+          <w:sz w:val="21"/>
+          <w:szCs w:val="21"/>
+        </w:rPr>
+        <w:tab/>
+        <w:t xml:space="preserve">After that, the classifier will look at all the </w:t>
+      </w:r>
+      <w:r>
+        <w:rPr>
+          <w:rFonts w:ascii="Helvetica" w:eastAsia="Times New Roman" w:hAnsi="Helvetica" w:cs="Helvetica"/>
+          <w:color w:val="303030"/>
+          <w:sz w:val="21"/>
+          <w:szCs w:val="21"/>
+        </w:rPr>
+        <w:t xml:space="preserve">different cases (a case is a chain of features such as sex = female, age = 17, absences = 2 and so on), and find the case that most likely to be failed (maximize the probability). By doing so, we are able to answer questions like how important each </w:t>
+      </w:r>
+      <w:r>
+        <w:rPr>
+          <w:rFonts w:ascii="Helvetica" w:eastAsia="Times New Roman" w:hAnsi="Helvetica" w:cs="Helvetica"/>
+          <w:color w:val="303030"/>
+          <w:sz w:val="21"/>
+          <w:szCs w:val="21"/>
+        </w:rPr>
+        <w:t>feature</w:t>
+      </w:r>
+      <w:r>
+        <w:rPr>
+          <w:rFonts w:ascii="Helvetica" w:eastAsia="Times New Roman" w:hAnsi="Helvetica" w:cs="Helvetica"/>
+          <w:color w:val="303030"/>
+          <w:sz w:val="21"/>
+          <w:szCs w:val="21"/>
+        </w:rPr>
+        <w:t xml:space="preserve"> </w:t>
+      </w:r>
+      <w:r>
+        <w:rPr>
+          <w:rFonts w:ascii="Helvetica" w:eastAsia="Times New Roman" w:hAnsi="Helvetica" w:cs="Helvetica"/>
+          <w:color w:val="303030"/>
+          <w:sz w:val="21"/>
+          <w:szCs w:val="21"/>
+        </w:rPr>
+        <w:t>is when predicting failures and how do they interact (which ones are more important than the other) when we put them together.</w:t>
+      </w:r>
     </w:p>
     <w:p>
       <w:pPr>
@@ -3233,6 +3037,21 @@
           <w:szCs w:val="21"/>
         </w:rPr>
       </w:pPr>
+    </w:p>
+    <w:p>
+      <w:pPr>
+        <w:shd w:val="clear" w:color="auto" w:fill="FFFFFF"/>
+        <w:spacing w:after="225" w:line="179" w:lineRule="atLeast"/>
+        <w:rPr>
+          <w:rFonts w:ascii="Helvetica" w:eastAsia="Times New Roman" w:hAnsi="Helvetica" w:cs="Helvetica"/>
+          <w:b/>
+          <w:color w:val="303030"/>
+          <w:sz w:val="21"/>
+          <w:szCs w:val="21"/>
+        </w:rPr>
+      </w:pPr>
+      <w:bookmarkStart w:id="4" w:name="_GoBack"/>
+      <w:bookmarkEnd w:id="4"/>
       <w:r>
         <w:rPr>
           <w:rFonts w:ascii="Helvetica" w:eastAsia="Times New Roman" w:hAnsi="Helvetica" w:cs="Helvetica"/>
@@ -3293,7 +3112,6 @@
       <w:pPr>
         <w:pStyle w:val="HTMLPreformatted"/>
         <w:shd w:val="clear" w:color="auto" w:fill="FFFFFF"/>
-        <w:wordWrap w:val="0"/>
         <w:spacing w:line="255" w:lineRule="atLeast"/>
         <w:textAlignment w:val="baseline"/>
         <w:rPr>
@@ -3389,7 +3207,6 @@
       <w:pPr>
         <w:pStyle w:val="HTMLPreformatted"/>
         <w:shd w:val="clear" w:color="auto" w:fill="FFFFFF"/>
-        <w:wordWrap w:val="0"/>
         <w:spacing w:line="255" w:lineRule="atLeast"/>
         <w:textAlignment w:val="baseline"/>
         <w:rPr>
@@ -3404,22 +3221,24 @@
       <w:pPr>
         <w:pStyle w:val="HTMLPreformatted"/>
         <w:shd w:val="clear" w:color="auto" w:fill="FFFFFF"/>
-        <w:wordWrap w:val="0"/>
+        <w:adjustRightInd w:val="0"/>
+        <w:snapToGrid w:val="0"/>
         <w:spacing w:line="255" w:lineRule="atLeast"/>
         <w:textAlignment w:val="baseline"/>
         <w:rPr>
-          <w:color w:val="000000"/>
-          <w:sz w:val="21"/>
-          <w:szCs w:val="21"/>
-        </w:rPr>
-      </w:pPr>
-      <w:r>
-        <w:rPr>
           <w:rFonts w:ascii="Helvetica" w:hAnsi="Helvetica" w:cs="Helvetica"/>
           <w:color w:val="303030"/>
           <w:sz w:val="21"/>
           <w:szCs w:val="21"/>
         </w:rPr>
+      </w:pPr>
+      <w:r>
+        <w:rPr>
+          <w:rFonts w:ascii="Helvetica" w:hAnsi="Helvetica" w:cs="Helvetica"/>
+          <w:color w:val="303030"/>
+          <w:sz w:val="21"/>
+          <w:szCs w:val="21"/>
+        </w:rPr>
         <w:t xml:space="preserve">I also used </w:t>
       </w:r>
       <w:proofErr w:type="spellStart"/>
@@ -3440,9 +3259,8 @@
           <w:sz w:val="21"/>
           <w:szCs w:val="21"/>
         </w:rPr>
-        <w:t xml:space="preserve"> to tune the </w:t>
-      </w:r>
-      <w:proofErr w:type="spellStart"/>
+        <w:t xml:space="preserve"> to tune the parameters for SVM, and the best test F1 score I got is 0</w:t>
+      </w:r>
       <w:r>
         <w:rPr>
           <w:rFonts w:ascii="Helvetica" w:hAnsi="Helvetica" w:cs="Helvetica"/>
@@ -3450,9 +3268,8 @@
           <w:sz w:val="21"/>
           <w:szCs w:val="21"/>
         </w:rPr>
-        <w:t>max_depth</w:t>
-      </w:r>
-      <w:proofErr w:type="spellEnd"/>
+        <w:t>.7898</w:t>
+      </w:r>
       <w:r>
         <w:rPr>
           <w:rFonts w:ascii="Helvetica" w:hAnsi="Helvetica" w:cs="Helvetica"/>
@@ -3460,23 +3277,26 @@
           <w:sz w:val="21"/>
           <w:szCs w:val="21"/>
         </w:rPr>
-        <w:t xml:space="preserve"> parameter of decision tree, and didn’t find any high F1 score.</w:t>
-      </w:r>
-    </w:p>
-    <w:p>
-      <w:pPr>
-        <w:pStyle w:val="HTMLPreformatted"/>
-        <w:shd w:val="clear" w:color="auto" w:fill="FFFFFF"/>
-        <w:wordWrap w:val="0"/>
-        <w:spacing w:line="255" w:lineRule="atLeast"/>
-        <w:textAlignment w:val="baseline"/>
+        <w:t xml:space="preserve"> at </w:t>
+      </w:r>
+      <w:r>
         <w:rPr>
           <w:rFonts w:ascii="Helvetica" w:hAnsi="Helvetica" w:cs="Helvetica"/>
           <w:color w:val="303030"/>
           <w:sz w:val="21"/>
           <w:szCs w:val="21"/>
         </w:rPr>
-      </w:pPr>
+        <w:t>{'kernel': 'sigmoid', 'C': 1.0}</w:t>
+      </w:r>
+      <w:r>
+        <w:rPr>
+          <w:rFonts w:ascii="Helvetica" w:hAnsi="Helvetica" w:cs="Helvetica"/>
+          <w:color w:val="303030"/>
+          <w:sz w:val="21"/>
+          <w:szCs w:val="21"/>
+        </w:rPr>
+        <w:t>. Although the result is comparable to Naïve Bayes, it takes much longer to train as well as predict. Therefore, under the given scenario, Naïve Bayes is still the winner.</w:t>
+      </w:r>
     </w:p>
     <w:p/>
     <w:sectPr>

</xml_diff>